<commit_message>
Rapport, y a pas de else c'est bizarre
</commit_message>
<xml_diff>
--- a/doc/Rapport de Compilateur - SchwiftC.docx
+++ b/doc/Rapport de Compilateur - SchwiftC.docx
@@ -80,6 +80,7 @@
           </wp:anchor>
         </w:drawing>
       </w:r>
+      <w:proofErr w:type="spellStart"/>
       <w:r>
         <w:rPr>
           <w:rFonts w:ascii="Rick_and_Morty" w:hAnsi="Rick_and_Morty"/>
@@ -94,6 +95,7 @@
         </w:rPr>
         <w:t>c</w:t>
       </w:r>
+      <w:proofErr w:type="spellEnd"/>
     </w:p>
     <w:p>
       <w:pPr>
@@ -110,6 +112,7 @@
       <w:r>
         <w:t xml:space="preserve">de compilateur, nous avons décidé de définir un langage de programmation dénommé </w:t>
       </w:r>
+      <w:proofErr w:type="spellStart"/>
       <w:r>
         <w:rPr>
           <w:b/>
@@ -117,6 +120,7 @@
         </w:rPr>
         <w:t>schwiftC</w:t>
       </w:r>
+      <w:proofErr w:type="spellEnd"/>
       <w:r>
         <w:t xml:space="preserve">, inspiré de la série </w:t>
       </w:r>
@@ -125,8 +129,17 @@
           <w:b/>
           <w:i/>
         </w:rPr>
-        <w:t>Rick and Morty</w:t>
-      </w:r>
+        <w:t xml:space="preserve">Rick and </w:t>
+      </w:r>
+      <w:proofErr w:type="spellStart"/>
+      <w:r>
+        <w:rPr>
+          <w:b/>
+          <w:i/>
+        </w:rPr>
+        <w:t>Morty</w:t>
+      </w:r>
+      <w:proofErr w:type="spellEnd"/>
       <w:r>
         <w:t xml:space="preserve">. </w:t>
       </w:r>
@@ -211,6 +224,7 @@
       <w:r>
         <w:t xml:space="preserve">Créer un compilateur </w:t>
       </w:r>
+      <w:proofErr w:type="spellStart"/>
       <w:r>
         <w:rPr>
           <w:b/>
@@ -218,6 +232,7 @@
         </w:rPr>
         <w:t>schwiftC</w:t>
       </w:r>
+      <w:proofErr w:type="spellEnd"/>
       <w:r>
         <w:t xml:space="preserve"> en python à l’aide des modules </w:t>
       </w:r>
@@ -247,6 +262,7 @@
       <w:r>
         <w:t xml:space="preserve"> le </w:t>
       </w:r>
+      <w:proofErr w:type="spellStart"/>
       <w:r>
         <w:rPr>
           <w:b/>
@@ -254,6 +270,7 @@
         </w:rPr>
         <w:t>schwiftCode</w:t>
       </w:r>
+      <w:proofErr w:type="spellEnd"/>
       <w:r>
         <w:t xml:space="preserve"> </w:t>
       </w:r>
@@ -265,11 +282,19 @@
       <w:r>
         <w:t xml:space="preserve">Le code devra être écrit en deux parties, une décrivant les méthodes utilisées par le programme et l’autre le code principal qui sera exécuté, l’équivalent d’un </w:t>
       </w:r>
+      <w:proofErr w:type="gramStart"/>
       <w:r>
         <w:rPr>
           <w:i/>
         </w:rPr>
-        <w:t>main()</w:t>
+        <w:t>main(</w:t>
+      </w:r>
+      <w:proofErr w:type="gramEnd"/>
+      <w:r>
+        <w:rPr>
+          <w:i/>
+        </w:rPr>
+        <w:t>)</w:t>
       </w:r>
       <w:r>
         <w:t>.</w:t>
@@ -298,14 +323,46 @@
           <w:i/>
           <w:color w:val="7F7F7F" w:themeColor="text1" w:themeTint="80"/>
         </w:rPr>
-        <w:t xml:space="preserve"> on, get schwift</w:t>
-      </w:r>
+        <w:t xml:space="preserve"> on, </w:t>
+      </w:r>
+      <w:proofErr w:type="spellStart"/>
       <w:r>
         <w:rPr>
           <w:i/>
           <w:color w:val="7F7F7F" w:themeColor="text1" w:themeTint="80"/>
         </w:rPr>
-        <w:t>y »</w:t>
+        <w:t>get</w:t>
+      </w:r>
+      <w:proofErr w:type="spellEnd"/>
+      <w:r>
+        <w:rPr>
+          <w:i/>
+          <w:color w:val="7F7F7F" w:themeColor="text1" w:themeTint="80"/>
+        </w:rPr>
+        <w:t xml:space="preserve"> </w:t>
+      </w:r>
+      <w:proofErr w:type="spellStart"/>
+      <w:r>
+        <w:rPr>
+          <w:i/>
+          <w:color w:val="7F7F7F" w:themeColor="text1" w:themeTint="80"/>
+        </w:rPr>
+        <w:t>schwift</w:t>
+      </w:r>
+      <w:r>
+        <w:rPr>
+          <w:i/>
+          <w:color w:val="7F7F7F" w:themeColor="text1" w:themeTint="80"/>
+        </w:rPr>
+        <w:t>y</w:t>
+      </w:r>
+      <w:proofErr w:type="spellEnd"/>
+      <w:r>
+        <w:rPr>
+          <w:i/>
+          <w:color w:val="7F7F7F" w:themeColor="text1" w:themeTint="80"/>
+        </w:rPr>
+        <w:t> »</w:t>
       </w:r>
       <w:r>
         <w:t xml:space="preserve"> </w:t>
@@ -953,12 +1010,14 @@
       <w:r>
         <w:t>« </w:t>
       </w:r>
+      <w:proofErr w:type="spellStart"/>
       <w:r>
         <w:rPr>
           <w:rFonts w:ascii="Consolas" w:hAnsi="Consolas" w:cs="Consolas"/>
         </w:rPr>
         <w:t>meeseeks</w:t>
       </w:r>
+      <w:proofErr w:type="spellEnd"/>
       <w:r>
         <w:rPr>
           <w:rFonts w:ascii="Consolas" w:hAnsi="Consolas" w:cs="Consolas"/>
@@ -976,11 +1035,26 @@
       <w:pPr>
         <w:pStyle w:val="Code"/>
       </w:pPr>
-      <w:r>
-        <w:t xml:space="preserve">meeseeks </w:t>
-      </w:r>
-      <w:r>
-        <w:t xml:space="preserve">&lt;name&gt; &lt;type1&gt; </w:t>
+      <w:proofErr w:type="spellStart"/>
+      <w:proofErr w:type="gramStart"/>
+      <w:r>
+        <w:t>meeseeks</w:t>
+      </w:r>
+      <w:proofErr w:type="spellEnd"/>
+      <w:proofErr w:type="gramEnd"/>
+      <w:r>
+        <w:t xml:space="preserve"> </w:t>
+      </w:r>
+      <w:r>
+        <w:t>&lt;</w:t>
+      </w:r>
+      <w:proofErr w:type="spellStart"/>
+      <w:r>
+        <w:t>name</w:t>
+      </w:r>
+      <w:proofErr w:type="spellEnd"/>
+      <w:r>
+        <w:t xml:space="preserve">&gt; &lt;type1&gt; </w:t>
       </w:r>
       <w:r>
         <w:t>&lt;</w:t>
@@ -1025,12 +1099,14 @@
       <w:r>
         <w:t>&lt;</w:t>
       </w:r>
+      <w:proofErr w:type="gramStart"/>
       <w:r>
         <w:t>c</w:t>
       </w:r>
       <w:r>
         <w:t>ode</w:t>
       </w:r>
+      <w:proofErr w:type="gramEnd"/>
       <w:r>
         <w:t>&gt;</w:t>
       </w:r>
@@ -1039,8 +1115,23 @@
       <w:pPr>
         <w:pStyle w:val="Code"/>
       </w:pPr>
-      <w:r>
-        <w:t>didit &lt;return_value&gt;</w:t>
+      <w:proofErr w:type="spellStart"/>
+      <w:proofErr w:type="gramStart"/>
+      <w:r>
+        <w:t>didit</w:t>
+      </w:r>
+      <w:proofErr w:type="spellEnd"/>
+      <w:proofErr w:type="gramEnd"/>
+      <w:r>
+        <w:t xml:space="preserve"> &lt;</w:t>
+      </w:r>
+      <w:proofErr w:type="spellStart"/>
+      <w:r>
+        <w:t>return_value</w:t>
+      </w:r>
+      <w:proofErr w:type="spellEnd"/>
+      <w:r>
+        <w:t>&gt;</w:t>
       </w:r>
       <w:r>
         <w:t>~</w:t>
@@ -1054,7 +1145,15 @@
         <w:t xml:space="preserve">PAF </w:t>
       </w:r>
       <w:r>
-        <w:t>&lt;return_type&gt;</w:t>
+        <w:t>&lt;</w:t>
+      </w:r>
+      <w:proofErr w:type="spellStart"/>
+      <w:r>
+        <w:t>return_type</w:t>
+      </w:r>
+      <w:proofErr w:type="spellEnd"/>
+      <w:r>
+        <w:t>&gt;</w:t>
       </w:r>
       <w:r>
         <w:t>~</w:t>
@@ -1106,6 +1205,7 @@
                 <w:i/>
               </w:rPr>
             </w:pPr>
+            <w:proofErr w:type="spellStart"/>
             <w:r>
               <w:rPr>
                 <w:rFonts w:ascii="Consolas" w:hAnsi="Consolas" w:cs="Consolas"/>
@@ -1113,6 +1213,7 @@
               </w:rPr>
               <w:t>SchwiftC</w:t>
             </w:r>
+            <w:proofErr w:type="spellEnd"/>
           </w:p>
         </w:tc>
         <w:tc>
@@ -1319,6 +1420,7 @@
                 <w:b w:val="0"/>
               </w:rPr>
             </w:pPr>
+            <w:proofErr w:type="spellStart"/>
             <w:r>
               <w:rPr>
                 <w:rFonts w:ascii="Consolas" w:hAnsi="Consolas" w:cs="Consolas"/>
@@ -1326,6 +1428,7 @@
               </w:rPr>
               <w:t>got</w:t>
             </w:r>
+            <w:proofErr w:type="spellEnd"/>
           </w:p>
         </w:tc>
         <w:tc>
@@ -1384,6 +1487,7 @@
                 <w:i/>
               </w:rPr>
             </w:pPr>
+            <w:proofErr w:type="spellStart"/>
             <w:r>
               <w:rPr>
                 <w:rFonts w:ascii="Consolas" w:hAnsi="Consolas" w:cs="Consolas"/>
@@ -1391,6 +1495,7 @@
               </w:rPr>
               <w:t>SchwiftC</w:t>
             </w:r>
+            <w:proofErr w:type="spellEnd"/>
           </w:p>
         </w:tc>
         <w:tc>
@@ -1429,6 +1534,7 @@
                 <w:b w:val="0"/>
               </w:rPr>
             </w:pPr>
+            <w:proofErr w:type="spellStart"/>
             <w:r>
               <w:rPr>
                 <w:rFonts w:ascii="Consolas" w:hAnsi="Consolas" w:cs="Consolas"/>
@@ -1436,6 +1542,7 @@
               </w:rPr>
               <w:t>tiniest</w:t>
             </w:r>
+            <w:proofErr w:type="spellEnd"/>
           </w:p>
         </w:tc>
         <w:tc>
@@ -1471,6 +1578,7 @@
                 <w:b w:val="0"/>
               </w:rPr>
             </w:pPr>
+            <w:proofErr w:type="spellStart"/>
             <w:r>
               <w:rPr>
                 <w:rFonts w:ascii="Consolas" w:hAnsi="Consolas" w:cs="Consolas"/>
@@ -1478,6 +1586,7 @@
               </w:rPr>
               <w:t>tinier</w:t>
             </w:r>
+            <w:proofErr w:type="spellEnd"/>
           </w:p>
         </w:tc>
         <w:tc>
@@ -1513,6 +1622,7 @@
                 <w:b w:val="0"/>
               </w:rPr>
             </w:pPr>
+            <w:proofErr w:type="spellStart"/>
             <w:r>
               <w:rPr>
                 <w:rFonts w:ascii="Consolas" w:hAnsi="Consolas" w:cs="Consolas"/>
@@ -1520,6 +1630,7 @@
               </w:rPr>
               <w:t>fattest</w:t>
             </w:r>
+            <w:proofErr w:type="spellEnd"/>
           </w:p>
         </w:tc>
         <w:tc>
@@ -1555,6 +1666,7 @@
                 <w:b w:val="0"/>
               </w:rPr>
             </w:pPr>
+            <w:proofErr w:type="spellStart"/>
             <w:r>
               <w:rPr>
                 <w:rFonts w:ascii="Consolas" w:hAnsi="Consolas" w:cs="Consolas"/>
@@ -1562,6 +1674,7 @@
               </w:rPr>
               <w:t>fatter</w:t>
             </w:r>
+            <w:proofErr w:type="spellEnd"/>
           </w:p>
         </w:tc>
         <w:tc>
@@ -1597,6 +1710,7 @@
                 <w:b w:val="0"/>
               </w:rPr>
             </w:pPr>
+            <w:proofErr w:type="spellStart"/>
             <w:r>
               <w:rPr>
                 <w:rFonts w:ascii="Consolas" w:hAnsi="Consolas" w:cs="Consolas"/>
@@ -1604,6 +1718,7 @@
               </w:rPr>
               <w:t>is</w:t>
             </w:r>
+            <w:proofErr w:type="spellEnd"/>
           </w:p>
         </w:tc>
         <w:tc>
@@ -1639,6 +1754,7 @@
                 <w:b w:val="0"/>
               </w:rPr>
             </w:pPr>
+            <w:proofErr w:type="spellStart"/>
             <w:r>
               <w:rPr>
                 <w:rFonts w:ascii="Consolas" w:hAnsi="Consolas" w:cs="Consolas"/>
@@ -1646,6 +1762,7 @@
               </w:rPr>
               <w:t>isnot</w:t>
             </w:r>
+            <w:proofErr w:type="spellEnd"/>
           </w:p>
         </w:tc>
         <w:tc>
@@ -1709,6 +1826,7 @@
                 <w:i/>
               </w:rPr>
             </w:pPr>
+            <w:proofErr w:type="spellStart"/>
             <w:r>
               <w:rPr>
                 <w:rFonts w:ascii="Consolas" w:hAnsi="Consolas" w:cs="Consolas"/>
@@ -1716,6 +1834,7 @@
               </w:rPr>
               <w:t>SchwiftC</w:t>
             </w:r>
+            <w:proofErr w:type="spellEnd"/>
           </w:p>
         </w:tc>
         <w:tc>
@@ -1774,12 +1893,14 @@
                 <w:rFonts w:ascii="Consolas" w:hAnsi="Consolas" w:cs="Consolas"/>
               </w:rPr>
             </w:pPr>
+            <w:proofErr w:type="spellStart"/>
             <w:r>
               <w:rPr>
                 <w:rFonts w:ascii="Consolas" w:hAnsi="Consolas" w:cs="Consolas"/>
               </w:rPr>
               <w:t>int</w:t>
             </w:r>
+            <w:proofErr w:type="spellEnd"/>
           </w:p>
         </w:tc>
       </w:tr>
@@ -1796,6 +1917,7 @@
                 <w:b w:val="0"/>
               </w:rPr>
             </w:pPr>
+            <w:proofErr w:type="spellStart"/>
             <w:r>
               <w:rPr>
                 <w:rFonts w:ascii="Consolas" w:hAnsi="Consolas" w:cs="Consolas"/>
@@ -1803,6 +1925,7 @@
               </w:rPr>
               <w:t>thong</w:t>
             </w:r>
+            <w:proofErr w:type="spellEnd"/>
           </w:p>
         </w:tc>
         <w:tc>
@@ -1838,6 +1961,7 @@
                 <w:b w:val="0"/>
               </w:rPr>
             </w:pPr>
+            <w:proofErr w:type="spellStart"/>
             <w:r>
               <w:rPr>
                 <w:rFonts w:ascii="Consolas" w:hAnsi="Consolas" w:cs="Consolas"/>
@@ -1845,6 +1969,7 @@
               </w:rPr>
               <w:t>isit</w:t>
             </w:r>
+            <w:proofErr w:type="spellEnd"/>
           </w:p>
         </w:tc>
         <w:tc>
@@ -1858,12 +1983,14 @@
                 <w:rFonts w:ascii="Consolas" w:hAnsi="Consolas" w:cs="Consolas"/>
               </w:rPr>
             </w:pPr>
+            <w:proofErr w:type="spellStart"/>
             <w:r>
               <w:rPr>
                 <w:rFonts w:ascii="Consolas" w:hAnsi="Consolas" w:cs="Consolas"/>
               </w:rPr>
               <w:t>boolean</w:t>
             </w:r>
+            <w:proofErr w:type="spellEnd"/>
           </w:p>
         </w:tc>
       </w:tr>
@@ -1880,6 +2007,7 @@
                 <w:b w:val="0"/>
               </w:rPr>
             </w:pPr>
+            <w:proofErr w:type="spellStart"/>
             <w:r>
               <w:rPr>
                 <w:rFonts w:ascii="Consolas" w:hAnsi="Consolas" w:cs="Consolas"/>
@@ -1887,6 +2015,7 @@
               </w:rPr>
               <w:t>fake</w:t>
             </w:r>
+            <w:proofErr w:type="spellEnd"/>
           </w:p>
         </w:tc>
         <w:tc>
@@ -1900,12 +2029,14 @@
                 <w:rFonts w:ascii="Consolas" w:hAnsi="Consolas" w:cs="Consolas"/>
               </w:rPr>
             </w:pPr>
+            <w:proofErr w:type="spellStart"/>
             <w:r>
               <w:rPr>
                 <w:rFonts w:ascii="Consolas" w:hAnsi="Consolas" w:cs="Consolas"/>
               </w:rPr>
               <w:t>float</w:t>
             </w:r>
+            <w:proofErr w:type="spellEnd"/>
           </w:p>
         </w:tc>
       </w:tr>
@@ -1922,6 +2053,7 @@
                 <w:b w:val="0"/>
               </w:rPr>
             </w:pPr>
+            <w:proofErr w:type="spellStart"/>
             <w:r>
               <w:rPr>
                 <w:rFonts w:ascii="Consolas" w:hAnsi="Consolas" w:cs="Consolas"/>
@@ -1929,6 +2061,7 @@
               </w:rPr>
               <w:t>schmeckle</w:t>
             </w:r>
+            <w:proofErr w:type="spellEnd"/>
           </w:p>
         </w:tc>
         <w:tc>
@@ -1964,6 +2097,7 @@
                 <w:b w:val="0"/>
               </w:rPr>
             </w:pPr>
+            <w:proofErr w:type="spellStart"/>
             <w:r>
               <w:rPr>
                 <w:rFonts w:ascii="Consolas" w:hAnsi="Consolas" w:cs="Consolas"/>
@@ -1971,6 +2105,7 @@
               </w:rPr>
               <w:t>mpfh</w:t>
             </w:r>
+            <w:proofErr w:type="spellEnd"/>
           </w:p>
         </w:tc>
         <w:tc>
@@ -1984,12 +2119,14 @@
                 <w:rFonts w:ascii="Consolas" w:hAnsi="Consolas" w:cs="Consolas"/>
               </w:rPr>
             </w:pPr>
+            <w:proofErr w:type="spellStart"/>
             <w:r>
               <w:rPr>
                 <w:rFonts w:ascii="Consolas" w:hAnsi="Consolas" w:cs="Consolas"/>
               </w:rPr>
               <w:t>void</w:t>
             </w:r>
+            <w:proofErr w:type="spellEnd"/>
           </w:p>
         </w:tc>
       </w:tr>
@@ -2029,6 +2166,7 @@
                 <w:i/>
               </w:rPr>
             </w:pPr>
+            <w:proofErr w:type="spellStart"/>
             <w:r>
               <w:rPr>
                 <w:rFonts w:ascii="Consolas" w:hAnsi="Consolas" w:cs="Consolas"/>
@@ -2036,6 +2174,7 @@
               </w:rPr>
               <w:t>SchwiftC</w:t>
             </w:r>
+            <w:proofErr w:type="spellEnd"/>
           </w:p>
         </w:tc>
         <w:tc>
@@ -2074,6 +2213,7 @@
                 <w:b w:val="0"/>
               </w:rPr>
             </w:pPr>
+            <w:proofErr w:type="spellStart"/>
             <w:r>
               <w:rPr>
                 <w:rFonts w:ascii="Consolas" w:hAnsi="Consolas" w:cs="Consolas"/>
@@ -2081,6 +2221,7 @@
               </w:rPr>
               <w:t>jeez</w:t>
             </w:r>
+            <w:proofErr w:type="spellEnd"/>
           </w:p>
         </w:tc>
         <w:tc>
@@ -2165,6 +2306,7 @@
                 <w:b w:val="0"/>
               </w:rPr>
             </w:pPr>
+            <w:proofErr w:type="spellStart"/>
             <w:r>
               <w:rPr>
                 <w:rFonts w:ascii="Consolas" w:hAnsi="Consolas" w:cs="Consolas"/>
@@ -2172,6 +2314,7 @@
               </w:rPr>
               <w:t>whale</w:t>
             </w:r>
+            <w:proofErr w:type="spellEnd"/>
           </w:p>
         </w:tc>
         <w:tc>
@@ -2185,12 +2328,14 @@
                 <w:rFonts w:ascii="Consolas" w:hAnsi="Consolas" w:cs="Consolas"/>
               </w:rPr>
             </w:pPr>
+            <w:proofErr w:type="spellStart"/>
             <w:r>
               <w:rPr>
                 <w:rFonts w:ascii="Consolas" w:hAnsi="Consolas" w:cs="Consolas"/>
               </w:rPr>
               <w:t>while</w:t>
             </w:r>
+            <w:proofErr w:type="spellEnd"/>
           </w:p>
         </w:tc>
       </w:tr>
@@ -2207,6 +2352,7 @@
                 <w:b w:val="0"/>
               </w:rPr>
             </w:pPr>
+            <w:proofErr w:type="spellStart"/>
             <w:r>
               <w:rPr>
                 <w:rFonts w:ascii="Consolas" w:hAnsi="Consolas" w:cs="Consolas"/>
@@ -2214,6 +2360,7 @@
               </w:rPr>
               <w:t>shutupmorty</w:t>
             </w:r>
+            <w:proofErr w:type="spellEnd"/>
           </w:p>
         </w:tc>
         <w:tc>
@@ -2249,6 +2396,7 @@
                 <w:b w:val="0"/>
               </w:rPr>
             </w:pPr>
+            <w:proofErr w:type="spellStart"/>
             <w:r>
               <w:rPr>
                 <w:rFonts w:ascii="Consolas" w:hAnsi="Consolas" w:cs="Consolas"/>
@@ -2256,6 +2404,7 @@
               </w:rPr>
               <w:t>cando</w:t>
             </w:r>
+            <w:proofErr w:type="spellEnd"/>
           </w:p>
         </w:tc>
         <w:tc>
@@ -2291,6 +2440,7 @@
                 <w:b w:val="0"/>
               </w:rPr>
             </w:pPr>
+            <w:proofErr w:type="spellStart"/>
             <w:r>
               <w:rPr>
                 <w:rFonts w:ascii="Consolas" w:hAnsi="Consolas" w:cs="Consolas"/>
@@ -2298,6 +2448,7 @@
               </w:rPr>
               <w:t>schwift</w:t>
             </w:r>
+            <w:proofErr w:type="spellEnd"/>
           </w:p>
         </w:tc>
         <w:tc>
@@ -2333,6 +2484,7 @@
                 <w:b w:val="0"/>
               </w:rPr>
             </w:pPr>
+            <w:proofErr w:type="spellStart"/>
             <w:r>
               <w:rPr>
                 <w:rFonts w:ascii="Consolas" w:hAnsi="Consolas" w:cs="Consolas"/>
@@ -2340,6 +2492,7 @@
               </w:rPr>
               <w:t>heyrick</w:t>
             </w:r>
+            <w:proofErr w:type="spellEnd"/>
           </w:p>
         </w:tc>
         <w:tc>
@@ -2375,6 +2528,7 @@
                 <w:b w:val="0"/>
               </w:rPr>
             </w:pPr>
+            <w:proofErr w:type="spellStart"/>
             <w:r>
               <w:rPr>
                 <w:rFonts w:ascii="Consolas" w:hAnsi="Consolas" w:cs="Consolas"/>
@@ -2382,6 +2536,7 @@
               </w:rPr>
               <w:t>didit</w:t>
             </w:r>
+            <w:proofErr w:type="spellEnd"/>
           </w:p>
         </w:tc>
         <w:tc>
@@ -2437,12 +2592,14 @@
                 <w:rFonts w:ascii="Consolas" w:hAnsi="Consolas" w:cs="Consolas"/>
               </w:rPr>
             </w:pPr>
+            <w:proofErr w:type="spellStart"/>
             <w:r>
               <w:rPr>
                 <w:rFonts w:ascii="Consolas" w:hAnsi="Consolas" w:cs="Consolas"/>
               </w:rPr>
               <w:t>print</w:t>
             </w:r>
+            <w:proofErr w:type="spellEnd"/>
           </w:p>
         </w:tc>
       </w:tr>
@@ -2482,6 +2639,7 @@
                 <w:i/>
               </w:rPr>
             </w:pPr>
+            <w:proofErr w:type="spellStart"/>
             <w:r>
               <w:rPr>
                 <w:rFonts w:ascii="Consolas" w:hAnsi="Consolas" w:cs="Consolas"/>
@@ -2489,6 +2647,7 @@
               </w:rPr>
               <w:t>SchwiftC</w:t>
             </w:r>
+            <w:proofErr w:type="spellEnd"/>
           </w:p>
         </w:tc>
         <w:tc>
@@ -2655,12 +2814,294 @@
       </w:r>
     </w:p>
     <w:p>
+      <w:r>
+        <w:t xml:space="preserve">Le code en </w:t>
+      </w:r>
+      <w:proofErr w:type="spellStart"/>
+      <w:r>
+        <w:rPr>
+          <w:b/>
+          <w:i/>
+        </w:rPr>
+        <w:t>schwiftC</w:t>
+      </w:r>
+      <w:proofErr w:type="spellEnd"/>
+      <w:r>
+        <w:t xml:space="preserve"> doit être écrit dans un fichier texte (.</w:t>
+      </w:r>
+      <w:proofErr w:type="spellStart"/>
+      <w:r>
+        <w:t>txt</w:t>
+      </w:r>
+      <w:proofErr w:type="spellEnd"/>
+      <w:r>
+        <w:t xml:space="preserve">) et construit de la manière décrite plus haut, à savoir les fonctions de l’utilisateur suivies de 42 « = » contigus et de ce qui composera </w:t>
+      </w:r>
+      <w:proofErr w:type="gramStart"/>
+      <w:r>
+        <w:t>le</w:t>
+      </w:r>
+      <w:proofErr w:type="gramEnd"/>
+      <w:r>
+        <w:t xml:space="preserve"> « main ».</w:t>
+      </w:r>
+    </w:p>
+    <w:p>
+      <w:r>
+        <w:t xml:space="preserve">Le « ; » du </w:t>
+      </w:r>
+      <w:r>
+        <w:rPr>
+          <w:b/>
+          <w:i/>
+        </w:rPr>
+        <w:t>C</w:t>
+      </w:r>
+      <w:r>
+        <w:t xml:space="preserve"> est ici remplacé par un « ~ », qui doit également se trouver après le type de retour de la fonction.</w:t>
+      </w:r>
+    </w:p>
+    <w:p>
+      <w:r>
+        <w:t>Une fois le fichier sauvegardé, il faut lancer la compilation de ce dernier.</w:t>
+      </w:r>
+    </w:p>
+    <w:p>
+      <w:r>
+        <w:t>Pour ce fa</w:t>
+      </w:r>
+      <w:r>
+        <w:t>ire, il faut exécuter le script</w:t>
+      </w:r>
+      <w:r>
+        <w:t xml:space="preserve"> « compiler_schwift.py » suivi du nom du fichier texte.</w:t>
+      </w:r>
+    </w:p>
+    <w:p>
+      <w:r>
+        <w:t xml:space="preserve">Le fichier </w:t>
+      </w:r>
+      <w:r>
+        <w:rPr>
+          <w:b/>
+          <w:i/>
+        </w:rPr>
+        <w:t>C</w:t>
+      </w:r>
+      <w:r>
+        <w:t xml:space="preserve"> généré portera le même nom et l’extension « .c ».</w:t>
+      </w:r>
+    </w:p>
+    <w:p>
+      <w:r>
+        <w:t>Les fichiers suivants doivent être présents au même niveau que le script principal.</w:t>
+      </w:r>
+    </w:p>
+    <w:p>
+      <w:pPr>
+        <w:jc w:val="center"/>
+      </w:pPr>
+      <w:r>
+        <w:rPr>
+          <w:noProof/>
+          <w:lang w:eastAsia="fr-CH"/>
+        </w:rPr>
+        <w:drawing>
+          <wp:inline distT="0" distB="0" distL="0" distR="0" wp14:anchorId="0058ADDB" wp14:editId="4C0D4C15">
+            <wp:extent cx="5610225" cy="857250"/>
+            <wp:effectExtent l="0" t="0" r="9525" b="0"/>
+            <wp:docPr id="8" name="Image 8"/>
+            <wp:cNvGraphicFramePr>
+              <a:graphicFrameLocks xmlns:a="http://schemas.openxmlformats.org/drawingml/2006/main" noChangeAspect="1"/>
+            </wp:cNvGraphicFramePr>
+            <a:graphic xmlns:a="http://schemas.openxmlformats.org/drawingml/2006/main">
+              <a:graphicData uri="http://schemas.openxmlformats.org/drawingml/2006/picture">
+                <pic:pic xmlns:pic="http://schemas.openxmlformats.org/drawingml/2006/picture">
+                  <pic:nvPicPr>
+                    <pic:cNvPr id="1" name=""/>
+                    <pic:cNvPicPr/>
+                  </pic:nvPicPr>
+                  <pic:blipFill>
+                    <a:blip r:embed="rId10"/>
+                    <a:stretch>
+                      <a:fillRect/>
+                    </a:stretch>
+                  </pic:blipFill>
+                  <pic:spPr>
+                    <a:xfrm>
+                      <a:off x="0" y="0"/>
+                      <a:ext cx="5610225" cy="857250"/>
+                    </a:xfrm>
+                    <a:prstGeom prst="rect">
+                      <a:avLst/>
+                    </a:prstGeom>
+                  </pic:spPr>
+                </pic:pic>
+              </a:graphicData>
+            </a:graphic>
+          </wp:inline>
+        </w:drawing>
+      </w:r>
+    </w:p>
+    <w:p>
+      <w:pPr>
+        <w:pStyle w:val="Titre2"/>
+      </w:pPr>
+      <w:r>
+        <w:t>Exemples de code</w:t>
+      </w:r>
+    </w:p>
+    <w:p>
+      <w:r>
+        <w:t>Déclarer une fonction s’appelant « </w:t>
+      </w:r>
+      <w:proofErr w:type="spellStart"/>
+      <w:r>
+        <w:t>TheBigOneYo</w:t>
+      </w:r>
+      <w:proofErr w:type="spellEnd"/>
+      <w:r>
+        <w:t> » prenant deux entiers en paramètre et retournant le plus grand.</w:t>
+      </w:r>
+    </w:p>
+    <w:p>
+      <w:pPr>
+        <w:pStyle w:val="Code"/>
+      </w:pPr>
+      <w:proofErr w:type="spellStart"/>
+      <w:r>
+        <w:t>meeseeks</w:t>
+      </w:r>
+      <w:proofErr w:type="spellEnd"/>
+      <w:r>
+        <w:t xml:space="preserve"> </w:t>
+      </w:r>
+      <w:proofErr w:type="spellStart"/>
+      <w:proofErr w:type="gramStart"/>
+      <w:r>
+        <w:t>TheBigOneYo</w:t>
+      </w:r>
+      <w:proofErr w:type="spellEnd"/>
+      <w:r>
+        <w:t>(</w:t>
+      </w:r>
+      <w:proofErr w:type="gramEnd"/>
+      <w:r>
+        <w:t>hey a, hey b)</w:t>
+      </w:r>
+    </w:p>
+    <w:p>
+      <w:pPr>
+        <w:pStyle w:val="Code"/>
+      </w:pPr>
+      <w:r>
+        <w:t>PIF</w:t>
+      </w:r>
+    </w:p>
+    <w:p>
+      <w:pPr>
+        <w:pStyle w:val="Code"/>
+      </w:pPr>
+      <w:r>
+        <w:tab/>
+      </w:r>
+      <w:proofErr w:type="spellStart"/>
+      <w:proofErr w:type="gramStart"/>
+      <w:r>
+        <w:t>jeez</w:t>
+      </w:r>
+      <w:proofErr w:type="spellEnd"/>
+      <w:r>
+        <w:t>(</w:t>
+      </w:r>
+      <w:proofErr w:type="spellStart"/>
+      <w:proofErr w:type="gramEnd"/>
+      <w:r>
+        <w:t>a</w:t>
+      </w:r>
+      <w:proofErr w:type="spellEnd"/>
+      <w:r>
+        <w:t xml:space="preserve"> </w:t>
+      </w:r>
+      <w:proofErr w:type="spellStart"/>
+      <w:r>
+        <w:t>fattest</w:t>
+      </w:r>
+      <w:proofErr w:type="spellEnd"/>
+      <w:r>
+        <w:t xml:space="preserve"> b)</w:t>
+      </w:r>
+    </w:p>
+    <w:p>
+      <w:pPr>
+        <w:pStyle w:val="Code"/>
+      </w:pPr>
+      <w:r>
+        <w:tab/>
+        <w:t>PIF</w:t>
+      </w:r>
+    </w:p>
+    <w:p>
+      <w:pPr>
+        <w:pStyle w:val="Code"/>
+      </w:pPr>
+      <w:r>
+        <w:tab/>
+      </w:r>
+      <w:r>
+        <w:tab/>
+      </w:r>
+      <w:proofErr w:type="spellStart"/>
+      <w:proofErr w:type="gramStart"/>
+      <w:r>
+        <w:t>didit</w:t>
+      </w:r>
+      <w:proofErr w:type="spellEnd"/>
+      <w:proofErr w:type="gramEnd"/>
+      <w:r>
+        <w:t xml:space="preserve"> a~</w:t>
+      </w:r>
+    </w:p>
+    <w:p>
+      <w:pPr>
+        <w:pStyle w:val="Code"/>
+      </w:pPr>
+      <w:r>
+        <w:tab/>
+        <w:t>PAF~</w:t>
+      </w:r>
+    </w:p>
+    <w:p>
+      <w:pPr>
+        <w:pStyle w:val="Code"/>
+      </w:pPr>
+      <w:r>
+        <w:tab/>
+      </w:r>
+      <w:proofErr w:type="spellStart"/>
+      <w:proofErr w:type="gramStart"/>
+      <w:r>
+        <w:t>didit</w:t>
+      </w:r>
+      <w:proofErr w:type="spellEnd"/>
+      <w:proofErr w:type="gramEnd"/>
+      <w:r>
+        <w:t xml:space="preserve"> b~</w:t>
+      </w:r>
+    </w:p>
+    <w:p>
+      <w:pPr>
+        <w:pStyle w:val="Code"/>
+      </w:pPr>
+      <w:r>
+        <w:t>PAF hey~</w:t>
+      </w:r>
       <w:bookmarkStart w:id="0" w:name="_GoBack"/>
       <w:bookmarkEnd w:id="0"/>
     </w:p>
     <w:sectPr>
-      <w:headerReference w:type="default" r:id="rId10"/>
-      <w:footerReference w:type="default" r:id="rId11"/>
+      <w:headerReference w:type="default" r:id="rId11"/>
+      <w:footerReference w:type="default" r:id="rId12"/>
       <w:pgSz w:w="11906" w:h="16838"/>
       <w:pgMar w:top="1417" w:right="1417" w:bottom="1417" w:left="1417" w:header="708" w:footer="708" w:gutter="0"/>
       <w:cols w:space="708"/>
@@ -2697,81 +3138,46 @@
 
 <file path=word/footer1.xml><?xml version="1.0" encoding="utf-8"?>
 <w:ftr xmlns:wpc="http://schemas.microsoft.com/office/word/2010/wordprocessingCanvas" xmlns:mc="http://schemas.openxmlformats.org/markup-compatibility/2006" xmlns:o="urn:schemas-microsoft-com:office:office" xmlns:r="http://schemas.openxmlformats.org/officeDocument/2006/relationships" xmlns:m="http://schemas.openxmlformats.org/officeDocument/2006/math" xmlns:v="urn:schemas-microsoft-com:vml" xmlns:wp14="http://schemas.microsoft.com/office/word/2010/wordprocessingDrawing" xmlns:wp="http://schemas.openxmlformats.org/drawingml/2006/wordprocessingDrawing" xmlns:w10="urn:schemas-microsoft-com:office:word" xmlns:w="http://schemas.openxmlformats.org/wordprocessingml/2006/main" xmlns:w14="http://schemas.microsoft.com/office/word/2010/wordml" xmlns:w15="http://schemas.microsoft.com/office/word/2012/wordml" xmlns:wpg="http://schemas.microsoft.com/office/word/2010/wordprocessingGroup" xmlns:wpi="http://schemas.microsoft.com/office/word/2010/wordprocessingInk" xmlns:wne="http://schemas.microsoft.com/office/word/2006/wordml" xmlns:wps="http://schemas.microsoft.com/office/word/2010/wordprocessingShape" mc:Ignorable="w14 w15 wp14">
+  <w:sdt>
+    <w:sdtPr>
+      <w:id w:val="-1459880576"/>
+      <w:docPartObj>
+        <w:docPartGallery w:val="Page Numbers (Bottom of Page)"/>
+        <w:docPartUnique/>
+      </w:docPartObj>
+    </w:sdtPr>
+    <w:sdtContent>
+      <w:p>
+        <w:pPr>
+          <w:pStyle w:val="Pieddepage"/>
+          <w:jc w:val="center"/>
+        </w:pPr>
+        <w:r>
+          <w:fldChar w:fldCharType="begin"/>
+        </w:r>
+        <w:r>
+          <w:instrText>PAGE   \* MERGEFORMAT</w:instrText>
+        </w:r>
+        <w:r>
+          <w:fldChar w:fldCharType="separate"/>
+        </w:r>
+        <w:r>
+          <w:rPr>
+            <w:noProof/>
+            <w:lang w:val="fr-FR"/>
+          </w:rPr>
+          <w:t>2</w:t>
+        </w:r>
+        <w:r>
+          <w:fldChar w:fldCharType="end"/>
+        </w:r>
+      </w:p>
+    </w:sdtContent>
+  </w:sdt>
   <w:p>
     <w:pPr>
       <w:pStyle w:val="Pieddepage"/>
     </w:pPr>
-    <w:r>
-      <w:rPr>
-        <w:noProof/>
-        <w:lang w:eastAsia="fr-CH"/>
-      </w:rPr>
-      <w:drawing>
-        <wp:anchor distT="0" distB="0" distL="114300" distR="114300" simplePos="0" relativeHeight="251659264" behindDoc="1" locked="0" layoutInCell="1" allowOverlap="1" wp14:anchorId="2F5770CB" wp14:editId="488ED72A">
-          <wp:simplePos x="0" y="0"/>
-          <wp:positionH relativeFrom="leftMargin">
-            <wp:align>right</wp:align>
-          </wp:positionH>
-          <wp:positionV relativeFrom="paragraph">
-            <wp:posOffset>-240323</wp:posOffset>
-          </wp:positionV>
-          <wp:extent cx="886691" cy="1154518"/>
-          <wp:effectExtent l="0" t="0" r="0" b="7620"/>
-          <wp:wrapNone/>
-          <wp:docPr id="1" name="Image 1" descr="http://i.imgur.com/sU7FQ67.jpg"/>
-          <wp:cNvGraphicFramePr>
-            <a:graphicFrameLocks xmlns:a="http://schemas.openxmlformats.org/drawingml/2006/main" noChangeAspect="1"/>
-          </wp:cNvGraphicFramePr>
-          <a:graphic xmlns:a="http://schemas.openxmlformats.org/drawingml/2006/main">
-            <a:graphicData uri="http://schemas.openxmlformats.org/drawingml/2006/picture">
-              <pic:pic xmlns:pic="http://schemas.openxmlformats.org/drawingml/2006/picture">
-                <pic:nvPicPr>
-                  <pic:cNvPr id="0" name="Picture 1" descr="http://i.imgur.com/sU7FQ67.jpg"/>
-                  <pic:cNvPicPr>
-                    <a:picLocks noChangeAspect="1" noChangeArrowheads="1"/>
-                  </pic:cNvPicPr>
-                </pic:nvPicPr>
-                <pic:blipFill rotWithShape="1">
-                  <a:blip r:embed="rId1" cstate="print">
-                    <a:extLst>
-                      <a:ext uri="{28A0092B-C50C-407E-A947-70E740481C1C}">
-                        <a14:useLocalDpi xmlns:a14="http://schemas.microsoft.com/office/drawing/2010/main" val="0"/>
-                      </a:ext>
-                    </a:extLst>
-                  </a:blip>
-                  <a:srcRect b="6719"/>
-                  <a:stretch/>
-                </pic:blipFill>
-                <pic:spPr bwMode="auto">
-                  <a:xfrm>
-                    <a:off x="0" y="0"/>
-                    <a:ext cx="886691" cy="1154518"/>
-                  </a:xfrm>
-                  <a:prstGeom prst="rect">
-                    <a:avLst/>
-                  </a:prstGeom>
-                  <a:noFill/>
-                  <a:ln>
-                    <a:noFill/>
-                  </a:ln>
-                  <a:extLst>
-                    <a:ext uri="{53640926-AAD7-44D8-BBD7-CCE9431645EC}">
-                      <a14:shadowObscured xmlns:a14="http://schemas.microsoft.com/office/drawing/2010/main"/>
-                    </a:ext>
-                  </a:extLst>
-                </pic:spPr>
-              </pic:pic>
-            </a:graphicData>
-          </a:graphic>
-          <wp14:sizeRelH relativeFrom="page">
-            <wp14:pctWidth>0</wp14:pctWidth>
-          </wp14:sizeRelH>
-          <wp14:sizeRelV relativeFrom="page">
-            <wp14:pctHeight>0</wp14:pctHeight>
-          </wp14:sizeRelV>
-        </wp:anchor>
-      </w:drawing>
-    </w:r>
   </w:p>
 </w:ftr>
 </file>
@@ -3887,7 +4293,7 @@
 </file>
 
 <file path=customXml/itemProps1.xml><?xml version="1.0" encoding="utf-8"?>
-<ds:datastoreItem xmlns:ds="http://schemas.openxmlformats.org/officeDocument/2006/customXml" ds:itemID="{ADD08D13-4216-4440-881D-A80C685325FC}">
+<ds:datastoreItem xmlns:ds="http://schemas.openxmlformats.org/officeDocument/2006/customXml" ds:itemID="{DF08E3BB-F7D5-4E42-A231-5DF71A17994A}">
   <ds:schemaRefs>
     <ds:schemaRef ds:uri="http://schemas.openxmlformats.org/officeDocument/2006/bibliography"/>
   </ds:schemaRefs>

</xml_diff>